<commit_message>
Update MER y MR. Script SQL.
</commit_message>
<xml_diff>
--- a/documentos/MER/Modelo Relacional.docx
+++ b/documentos/MER/Modelo Relacional.docx
@@ -11,10 +11,10 @@
           <w:noProof/>
         </w:rPr>
         <w:drawing>
-          <wp:inline distT="0" distB="0" distL="0" distR="0" wp14:anchorId="3C9440B7" wp14:editId="6F5952A0">
+          <wp:inline distT="0" distB="0" distL="0" distR="0" wp14:anchorId="198859DE" wp14:editId="33ACC995">
             <wp:extent cx="5400040" cy="3278505"/>
             <wp:effectExtent l="0" t="0" r="0" b="0"/>
-            <wp:docPr id="1" name="Imagen 1" descr="Diagrama&#10;&#10;Descripción generada automáticamente"/>
+            <wp:docPr id="2" name="Imagen 2" descr="Diagrama&#10;&#10;Descripción generada automáticamente"/>
             <wp:cNvGraphicFramePr>
               <a:graphicFrameLocks xmlns:a="http://schemas.openxmlformats.org/drawingml/2006/main" noChangeAspect="1"/>
             </wp:cNvGraphicFramePr>
@@ -22,7 +22,7 @@
               <a:graphicData uri="http://schemas.openxmlformats.org/drawingml/2006/picture">
                 <pic:pic xmlns:pic="http://schemas.openxmlformats.org/drawingml/2006/picture">
                   <pic:nvPicPr>
-                    <pic:cNvPr id="1" name="Imagen 1" descr="Diagrama&#10;&#10;Descripción generada automáticamente"/>
+                    <pic:cNvPr id="2" name="Imagen 2" descr="Diagrama&#10;&#10;Descripción generada automáticamente"/>
                     <pic:cNvPicPr/>
                   </pic:nvPicPr>
                   <pic:blipFill>
@@ -222,7 +222,7 @@
         <w:t>id_torneo</w:t>
       </w:r>
       <w:r>
-        <w:t>, fecha, hora</w:t>
+        <w:t>, fecha</w:t>
       </w:r>
       <w:r>
         <w:t>, dni</w:t>
@@ -300,7 +300,7 @@
         <w:t>id_clase</w:t>
       </w:r>
       <w:r>
-        <w:t>, dias, horas, duracion</w:t>
+        <w:t>, dia, hora, duracion</w:t>
       </w:r>
       <w:r>
         <w:t>, dni</w:t>

</xml_diff>

<commit_message>
Modificaciones en el MER y MR para ajustarse a la aplicación actual
Modificación de la clase persona para ajustarse a la aplicación actual.
Normalización de las ventanas para que todas sean iguales y estén centradas.
Diseño 1.0 del panel de reservas.
Además, he añadido un botón temporal para probar cosas de la pantalla Empleado sin tener que loggear todo el rato.
</commit_message>
<xml_diff>
--- a/documentos/MER/Modelo Relacional.docx
+++ b/documentos/MER/Modelo Relacional.docx
@@ -1,6 +1,6 @@
 
 <file path=word/document.xml><?xml version="1.0" encoding="utf-8"?>
-<w:document xmlns:wpc="http://schemas.microsoft.com/office/word/2010/wordprocessingCanvas" xmlns:cx="http://schemas.microsoft.com/office/drawing/2014/chartex" xmlns:cx1="http://schemas.microsoft.com/office/drawing/2015/9/8/chartex" xmlns:cx2="http://schemas.microsoft.com/office/drawing/2015/10/21/chartex" xmlns:cx3="http://schemas.microsoft.com/office/drawing/2016/5/9/chartex" xmlns:cx4="http://schemas.microsoft.com/office/drawing/2016/5/10/chartex" xmlns:cx5="http://schemas.microsoft.com/office/drawing/2016/5/11/chartex" xmlns:cx6="http://schemas.microsoft.com/office/drawing/2016/5/12/chartex" xmlns:cx7="http://schemas.microsoft.com/office/drawing/2016/5/13/chartex" xmlns:cx8="http://schemas.microsoft.com/office/drawing/2016/5/14/chartex" xmlns:mc="http://schemas.openxmlformats.org/markup-compatibility/2006" xmlns:aink="http://schemas.microsoft.com/office/drawing/2016/ink" xmlns:am3d="http://schemas.microsoft.com/office/drawing/2017/model3d" xmlns:o="urn:schemas-microsoft-com:office:office" xmlns:oel="http://schemas.microsoft.com/office/2019/extlst" xmlns:r="http://schemas.openxmlformats.org/officeDocument/2006/relationships" xmlns:m="http://schemas.openxmlformats.org/officeDocument/2006/math" xmlns:v="urn:schemas-microsoft-com:vml" xmlns:wp14="http://schemas.microsoft.com/office/word/2010/wordprocessingDrawing" xmlns:wp="http://schemas.openxmlformats.org/drawingml/2006/wordprocessingDrawing" xmlns:w10="urn:schemas-microsoft-com:office:word" xmlns:w="http://schemas.openxmlformats.org/wordprocessingml/2006/main" xmlns:w14="http://schemas.microsoft.com/office/word/2010/wordml" xmlns:w15="http://schemas.microsoft.com/office/word/2012/wordml" xmlns:w16cex="http://schemas.microsoft.com/office/word/2018/wordml/cex" xmlns:w16cid="http://schemas.microsoft.com/office/word/2016/wordml/cid" xmlns:w16="http://schemas.microsoft.com/office/word/2018/wordml" xmlns:w16sdtdh="http://schemas.microsoft.com/office/word/2020/wordml/sdtdatahash" xmlns:w16se="http://schemas.microsoft.com/office/word/2015/wordml/symex" xmlns:wpg="http://schemas.microsoft.com/office/word/2010/wordprocessingGroup" xmlns:wpi="http://schemas.microsoft.com/office/word/2010/wordprocessingInk" xmlns:wne="http://schemas.microsoft.com/office/word/2006/wordml" xmlns:wps="http://schemas.microsoft.com/office/word/2010/wordprocessingShape" mc:Ignorable="w14 w15 w16se w16cid w16 w16cex w16sdtdh wp14">
+<w:document xmlns:wpc="http://schemas.microsoft.com/office/word/2010/wordprocessingCanvas" xmlns:cx="http://schemas.microsoft.com/office/drawing/2014/chartex" xmlns:cx1="http://schemas.microsoft.com/office/drawing/2015/9/8/chartex" xmlns:cx2="http://schemas.microsoft.com/office/drawing/2015/10/21/chartex" xmlns:cx3="http://schemas.microsoft.com/office/drawing/2016/5/9/chartex" xmlns:cx4="http://schemas.microsoft.com/office/drawing/2016/5/10/chartex" xmlns:cx5="http://schemas.microsoft.com/office/drawing/2016/5/11/chartex" xmlns:cx6="http://schemas.microsoft.com/office/drawing/2016/5/12/chartex" xmlns:cx7="http://schemas.microsoft.com/office/drawing/2016/5/13/chartex" xmlns:cx8="http://schemas.microsoft.com/office/drawing/2016/5/14/chartex" xmlns:mc="http://schemas.openxmlformats.org/markup-compatibility/2006" xmlns:aink="http://schemas.microsoft.com/office/drawing/2016/ink" xmlns:am3d="http://schemas.microsoft.com/office/drawing/2017/model3d" xmlns:o="urn:schemas-microsoft-com:office:office" xmlns:oel="http://schemas.microsoft.com/office/2019/extlst" xmlns:r="http://schemas.openxmlformats.org/officeDocument/2006/relationships" xmlns:m="http://schemas.openxmlformats.org/officeDocument/2006/math" xmlns:v="urn:schemas-microsoft-com:vml" xmlns:wp14="http://schemas.microsoft.com/office/word/2010/wordprocessingDrawing" xmlns:wp="http://schemas.openxmlformats.org/drawingml/2006/wordprocessingDrawing" xmlns:w10="urn:schemas-microsoft-com:office:word" xmlns:w="http://schemas.openxmlformats.org/wordprocessingml/2006/main" xmlns:w14="http://schemas.microsoft.com/office/word/2010/wordml" xmlns:w15="http://schemas.microsoft.com/office/word/2012/wordml" xmlns:w16cex="http://schemas.microsoft.com/office/word/2018/wordml/cex" xmlns:w16cid="http://schemas.microsoft.com/office/word/2016/wordml/cid" xmlns:w16="http://schemas.microsoft.com/office/word/2018/wordml" xmlns:w16du="http://schemas.microsoft.com/office/word/2023/wordml/word16du" xmlns:w16sdtdh="http://schemas.microsoft.com/office/word/2020/wordml/sdtdatahash" xmlns:w16se="http://schemas.microsoft.com/office/word/2015/wordml/symex" xmlns:wpg="http://schemas.microsoft.com/office/word/2010/wordprocessingGroup" xmlns:wpi="http://schemas.microsoft.com/office/word/2010/wordprocessingInk" xmlns:wne="http://schemas.microsoft.com/office/word/2006/wordml" xmlns:wps="http://schemas.microsoft.com/office/word/2010/wordprocessingShape" mc:Ignorable="w14 w15 w16se w16cid w16 w16cex w16sdtdh wp14">
   <w:body>
     <w:p>
       <w:pPr>
@@ -11,10 +11,10 @@
           <w:noProof/>
         </w:rPr>
         <w:drawing>
-          <wp:inline distT="0" distB="0" distL="0" distR="0" wp14:anchorId="198859DE" wp14:editId="33ACC995">
+          <wp:inline distT="0" distB="0" distL="0" distR="0" wp14:anchorId="30ABB7A9" wp14:editId="208ADEA7">
             <wp:extent cx="5400040" cy="3278505"/>
             <wp:effectExtent l="0" t="0" r="0" b="0"/>
-            <wp:docPr id="2" name="Imagen 2" descr="Diagrama&#10;&#10;Descripción generada automáticamente"/>
+            <wp:docPr id="1216985897" name="Imagen 1" descr="Diagrama&#10;&#10;Descripción generada automáticamente"/>
             <wp:cNvGraphicFramePr>
               <a:graphicFrameLocks xmlns:a="http://schemas.openxmlformats.org/drawingml/2006/main" noChangeAspect="1"/>
             </wp:cNvGraphicFramePr>
@@ -22,7 +22,7 @@
               <a:graphicData uri="http://schemas.openxmlformats.org/drawingml/2006/picture">
                 <pic:pic xmlns:pic="http://schemas.openxmlformats.org/drawingml/2006/picture">
                   <pic:nvPicPr>
-                    <pic:cNvPr id="2" name="Imagen 2" descr="Diagrama&#10;&#10;Descripción generada automáticamente"/>
+                    <pic:cNvPr id="1216985897" name="Imagen 1" descr="Diagrama&#10;&#10;Descripción generada automáticamente"/>
                     <pic:cNvPicPr/>
                   </pic:nvPicPr>
                   <pic:blipFill>
@@ -57,17 +57,45 @@
       <w:pPr>
         <w:jc w:val="both"/>
       </w:pPr>
+      <w:proofErr w:type="gramStart"/>
       <w:r>
         <w:t>CLIENTE(</w:t>
       </w:r>
+      <w:proofErr w:type="spellStart"/>
+      <w:proofErr w:type="gramEnd"/>
       <w:r>
         <w:rPr>
           <w:u w:val="single"/>
         </w:rPr>
         <w:t>dni</w:t>
       </w:r>
-      <w:r>
-        <w:t>, apenom, direccion, pass, num_cuenta)</w:t>
+      <w:proofErr w:type="spellEnd"/>
+      <w:r>
+        <w:t xml:space="preserve">, </w:t>
+      </w:r>
+      <w:proofErr w:type="spellStart"/>
+      <w:r>
+        <w:t>apenom</w:t>
+      </w:r>
+      <w:proofErr w:type="spellEnd"/>
+      <w:r>
+        <w:t xml:space="preserve">, </w:t>
+      </w:r>
+      <w:proofErr w:type="spellStart"/>
+      <w:r>
+        <w:t>direccion</w:t>
+      </w:r>
+      <w:proofErr w:type="spellEnd"/>
+      <w:r>
+        <w:t xml:space="preserve">, </w:t>
+      </w:r>
+      <w:proofErr w:type="spellStart"/>
+      <w:r>
+        <w:t>num_cuenta</w:t>
+      </w:r>
+      <w:proofErr w:type="spellEnd"/>
+      <w:r>
+        <w:t>)</w:t>
       </w:r>
     </w:p>
     <w:p>
@@ -79,8 +107,13 @@
         </w:numPr>
         <w:jc w:val="both"/>
       </w:pPr>
-      <w:r>
-        <w:t>Dni es clave primaria</w:t>
+      <w:proofErr w:type="spellStart"/>
+      <w:r>
+        <w:t>Dni</w:t>
+      </w:r>
+      <w:proofErr w:type="spellEnd"/>
+      <w:r>
+        <w:t xml:space="preserve"> es clave primaria</w:t>
       </w:r>
     </w:p>
     <w:p>
@@ -100,17 +133,45 @@
       <w:pPr>
         <w:jc w:val="both"/>
       </w:pPr>
+      <w:proofErr w:type="gramStart"/>
       <w:r>
         <w:t>EMPLEADO(</w:t>
       </w:r>
+      <w:proofErr w:type="spellStart"/>
+      <w:proofErr w:type="gramEnd"/>
       <w:r>
         <w:rPr>
           <w:u w:val="single"/>
         </w:rPr>
         <w:t>dni</w:t>
       </w:r>
-      <w:r>
-        <w:t>, apenom, direccion, pass, rol)</w:t>
+      <w:proofErr w:type="spellEnd"/>
+      <w:r>
+        <w:t xml:space="preserve">, </w:t>
+      </w:r>
+      <w:proofErr w:type="spellStart"/>
+      <w:r>
+        <w:t>apenom</w:t>
+      </w:r>
+      <w:proofErr w:type="spellEnd"/>
+      <w:r>
+        <w:t xml:space="preserve">, </w:t>
+      </w:r>
+      <w:proofErr w:type="spellStart"/>
+      <w:r>
+        <w:t>direccion</w:t>
+      </w:r>
+      <w:proofErr w:type="spellEnd"/>
+      <w:r>
+        <w:t xml:space="preserve">, </w:t>
+      </w:r>
+      <w:proofErr w:type="spellStart"/>
+      <w:r>
+        <w:t>pass</w:t>
+      </w:r>
+      <w:proofErr w:type="spellEnd"/>
+      <w:r>
+        <w:t>, rol)</w:t>
       </w:r>
     </w:p>
     <w:p>
@@ -122,8 +183,13 @@
         </w:numPr>
         <w:jc w:val="both"/>
       </w:pPr>
-      <w:r>
-        <w:t>Dni es clave primaria</w:t>
+      <w:proofErr w:type="spellStart"/>
+      <w:r>
+        <w:t>Dni</w:t>
+      </w:r>
+      <w:proofErr w:type="spellEnd"/>
+      <w:r>
+        <w:t xml:space="preserve"> es clave primaria</w:t>
       </w:r>
     </w:p>
     <w:p>
@@ -156,17 +222,43 @@
       <w:pPr>
         <w:jc w:val="both"/>
       </w:pPr>
-      <w:r>
-        <w:t>INSTALACIÓN(</w:t>
-      </w:r>
+      <w:proofErr w:type="gramStart"/>
+      <w:r>
+        <w:t>INSTALACI</w:t>
+      </w:r>
+      <w:r>
+        <w:t>O</w:t>
+      </w:r>
+      <w:r>
+        <w:t>N(</w:t>
+      </w:r>
+      <w:proofErr w:type="spellStart"/>
+      <w:proofErr w:type="gramEnd"/>
       <w:r>
         <w:rPr>
           <w:u w:val="single"/>
         </w:rPr>
         <w:t>id_inst</w:t>
       </w:r>
-      <w:r>
-        <w:t>, tipo, hora_a, hora_c)</w:t>
+      <w:proofErr w:type="spellEnd"/>
+      <w:r>
+        <w:t xml:space="preserve">, tipo, </w:t>
+      </w:r>
+      <w:proofErr w:type="spellStart"/>
+      <w:r>
+        <w:t>hora_a</w:t>
+      </w:r>
+      <w:proofErr w:type="spellEnd"/>
+      <w:r>
+        <w:t xml:space="preserve">, </w:t>
+      </w:r>
+      <w:proofErr w:type="spellStart"/>
+      <w:r>
+        <w:t>hora_c</w:t>
+      </w:r>
+      <w:proofErr w:type="spellEnd"/>
+      <w:r>
+        <w:t>)</w:t>
       </w:r>
     </w:p>
     <w:p>
@@ -178,8 +270,13 @@
         </w:numPr>
         <w:jc w:val="both"/>
       </w:pPr>
-      <w:r>
-        <w:t>Id_inst es clave primaria</w:t>
+      <w:proofErr w:type="spellStart"/>
+      <w:r>
+        <w:t>Id_inst</w:t>
+      </w:r>
+      <w:proofErr w:type="spellEnd"/>
+      <w:r>
+        <w:t xml:space="preserve"> es clave primaria</w:t>
       </w:r>
     </w:p>
     <w:p>
@@ -212,24 +309,38 @@
       <w:pPr>
         <w:jc w:val="both"/>
       </w:pPr>
+      <w:proofErr w:type="gramStart"/>
       <w:r>
         <w:t>TORNEO(</w:t>
       </w:r>
+      <w:proofErr w:type="spellStart"/>
+      <w:proofErr w:type="gramEnd"/>
       <w:r>
         <w:rPr>
           <w:u w:val="single"/>
         </w:rPr>
         <w:t>id_torneo</w:t>
       </w:r>
+      <w:proofErr w:type="spellEnd"/>
       <w:r>
         <w:t>, fecha</w:t>
       </w:r>
       <w:r>
-        <w:t>, dni</w:t>
-      </w:r>
-      <w:r>
-        <w:t>, id_deporte</w:t>
-      </w:r>
+        <w:t xml:space="preserve">, </w:t>
+      </w:r>
+      <w:proofErr w:type="spellStart"/>
+      <w:r>
+        <w:t>dni</w:t>
+      </w:r>
+      <w:proofErr w:type="spellEnd"/>
+      <w:r>
+        <w:t xml:space="preserve">, </w:t>
+      </w:r>
+      <w:proofErr w:type="spellStart"/>
+      <w:r>
+        <w:t>id_deporte</w:t>
+      </w:r>
+      <w:proofErr w:type="spellEnd"/>
       <w:r>
         <w:t>)</w:t>
       </w:r>
@@ -243,8 +354,13 @@
         </w:numPr>
         <w:jc w:val="both"/>
       </w:pPr>
-      <w:r>
-        <w:t>Id_torneo es clave primaria.</w:t>
+      <w:proofErr w:type="spellStart"/>
+      <w:r>
+        <w:t>Id_torneo</w:t>
+      </w:r>
+      <w:proofErr w:type="spellEnd"/>
+      <w:r>
+        <w:t xml:space="preserve"> es clave primaria.</w:t>
       </w:r>
     </w:p>
     <w:p>
@@ -269,8 +385,13 @@
         </w:numPr>
         <w:jc w:val="both"/>
       </w:pPr>
-      <w:r>
-        <w:t>Dni es clave foránea de EMPLEADO</w:t>
+      <w:proofErr w:type="spellStart"/>
+      <w:r>
+        <w:t>Dni</w:t>
+      </w:r>
+      <w:proofErr w:type="spellEnd"/>
+      <w:r>
+        <w:t xml:space="preserve"> es clave foránea de EMPLEADO</w:t>
       </w:r>
     </w:p>
     <w:p>
@@ -282,32 +403,64 @@
         </w:numPr>
         <w:jc w:val="both"/>
       </w:pPr>
-      <w:r>
-        <w:t>Id_deporte es clave foránea de DEPORTE</w:t>
-      </w:r>
-    </w:p>
-    <w:p>
-      <w:pPr>
-        <w:jc w:val="both"/>
-      </w:pPr>
+      <w:proofErr w:type="spellStart"/>
+      <w:r>
+        <w:t>Id_deporte</w:t>
+      </w:r>
+      <w:proofErr w:type="spellEnd"/>
+      <w:r>
+        <w:t xml:space="preserve"> es clave foránea de DEPORTE</w:t>
+      </w:r>
+    </w:p>
+    <w:p>
+      <w:pPr>
+        <w:jc w:val="both"/>
+      </w:pPr>
+      <w:proofErr w:type="gramStart"/>
       <w:r>
         <w:t>CLASE(</w:t>
       </w:r>
+      <w:proofErr w:type="spellStart"/>
+      <w:proofErr w:type="gramEnd"/>
       <w:r>
         <w:rPr>
           <w:u w:val="single"/>
         </w:rPr>
         <w:t>id_clase</w:t>
       </w:r>
-      <w:r>
-        <w:t>, dia, hora, duracion</w:t>
-      </w:r>
-      <w:r>
-        <w:t>, dni</w:t>
-      </w:r>
-      <w:r>
-        <w:t>, id_deporte</w:t>
-      </w:r>
+      <w:proofErr w:type="spellEnd"/>
+      <w:r>
+        <w:t xml:space="preserve">, </w:t>
+      </w:r>
+      <w:proofErr w:type="spellStart"/>
+      <w:r>
+        <w:t>dia</w:t>
+      </w:r>
+      <w:proofErr w:type="spellEnd"/>
+      <w:r>
+        <w:t xml:space="preserve">, hora, </w:t>
+      </w:r>
+      <w:proofErr w:type="spellStart"/>
+      <w:r>
+        <w:t>duracion</w:t>
+      </w:r>
+      <w:proofErr w:type="spellEnd"/>
+      <w:r>
+        <w:t xml:space="preserve">, </w:t>
+      </w:r>
+      <w:proofErr w:type="spellStart"/>
+      <w:r>
+        <w:t>dni</w:t>
+      </w:r>
+      <w:proofErr w:type="spellEnd"/>
+      <w:r>
+        <w:t xml:space="preserve">, </w:t>
+      </w:r>
+      <w:proofErr w:type="spellStart"/>
+      <w:r>
+        <w:t>id_deporte</w:t>
+      </w:r>
+      <w:proofErr w:type="spellEnd"/>
       <w:r>
         <w:t>)</w:t>
       </w:r>
@@ -321,8 +474,13 @@
         </w:numPr>
         <w:jc w:val="both"/>
       </w:pPr>
-      <w:r>
-        <w:t>Id_clase es clave primaria</w:t>
+      <w:proofErr w:type="spellStart"/>
+      <w:r>
+        <w:t>Id_clase</w:t>
+      </w:r>
+      <w:proofErr w:type="spellEnd"/>
+      <w:r>
+        <w:t xml:space="preserve"> es clave primaria</w:t>
       </w:r>
     </w:p>
     <w:p>
@@ -347,8 +505,13 @@
         </w:numPr>
         <w:jc w:val="both"/>
       </w:pPr>
-      <w:r>
-        <w:t>Dni es clave foránea de EMPLEADO</w:t>
+      <w:proofErr w:type="spellStart"/>
+      <w:r>
+        <w:t>Dni</w:t>
+      </w:r>
+      <w:proofErr w:type="spellEnd"/>
+      <w:r>
+        <w:t xml:space="preserve"> es clave foránea de EMPLEADO</w:t>
       </w:r>
     </w:p>
     <w:p>
@@ -360,23 +523,32 @@
         </w:numPr>
         <w:jc w:val="both"/>
       </w:pPr>
-      <w:r>
-        <w:t>Id_deporte es clave foránea de DEPORTE</w:t>
-      </w:r>
-    </w:p>
-    <w:p>
-      <w:pPr>
-        <w:jc w:val="both"/>
-      </w:pPr>
+      <w:proofErr w:type="spellStart"/>
+      <w:r>
+        <w:t>Id_deporte</w:t>
+      </w:r>
+      <w:proofErr w:type="spellEnd"/>
+      <w:r>
+        <w:t xml:space="preserve"> es clave foránea de DEPORTE</w:t>
+      </w:r>
+    </w:p>
+    <w:p>
+      <w:pPr>
+        <w:jc w:val="both"/>
+      </w:pPr>
+      <w:proofErr w:type="gramStart"/>
       <w:r>
         <w:t>DEPORTE(</w:t>
       </w:r>
+      <w:proofErr w:type="spellStart"/>
+      <w:proofErr w:type="gramEnd"/>
       <w:r>
         <w:rPr>
           <w:u w:val="single"/>
         </w:rPr>
         <w:t>id_deporte</w:t>
       </w:r>
+      <w:proofErr w:type="spellEnd"/>
       <w:r>
         <w:t>, nombre)</w:t>
       </w:r>
@@ -390,8 +562,13 @@
         </w:numPr>
         <w:jc w:val="both"/>
       </w:pPr>
-      <w:r>
-        <w:t>Id_deporte es clave primaria</w:t>
+      <w:proofErr w:type="spellStart"/>
+      <w:r>
+        <w:t>Id_deporte</w:t>
+      </w:r>
+      <w:proofErr w:type="spellEnd"/>
+      <w:r>
+        <w:t xml:space="preserve"> es clave primaria</w:t>
       </w:r>
     </w:p>
     <w:p>
@@ -413,16 +590,53 @@
         <w:jc w:val="both"/>
       </w:pPr>
       <w:r>
-        <w:t>CLIENTE_INSTALACION(</w:t>
-      </w:r>
+        <w:t>CLIENTE_</w:t>
+      </w:r>
+      <w:proofErr w:type="gramStart"/>
+      <w:r>
+        <w:t>INSTALACION(</w:t>
+      </w:r>
+      <w:proofErr w:type="spellStart"/>
+      <w:proofErr w:type="gramEnd"/>
       <w:r>
         <w:rPr>
           <w:u w:val="single"/>
         </w:rPr>
         <w:t>id_alquiler</w:t>
       </w:r>
-      <w:r>
-        <w:t>, fecha_hora, duracion, pago, dni, id_inst)</w:t>
+      <w:proofErr w:type="spellEnd"/>
+      <w:r>
+        <w:t>, fecha</w:t>
+      </w:r>
+      <w:r>
+        <w:t xml:space="preserve">, </w:t>
+      </w:r>
+      <w:r>
+        <w:t xml:space="preserve">hora, </w:t>
+      </w:r>
+      <w:proofErr w:type="spellStart"/>
+      <w:r>
+        <w:t>duracion</w:t>
+      </w:r>
+      <w:proofErr w:type="spellEnd"/>
+      <w:r>
+        <w:t xml:space="preserve">, pago, </w:t>
+      </w:r>
+      <w:proofErr w:type="spellStart"/>
+      <w:r>
+        <w:t>dni</w:t>
+      </w:r>
+      <w:proofErr w:type="spellEnd"/>
+      <w:r>
+        <w:t xml:space="preserve">, </w:t>
+      </w:r>
+      <w:proofErr w:type="spellStart"/>
+      <w:r>
+        <w:t>id_inst</w:t>
+      </w:r>
+      <w:proofErr w:type="spellEnd"/>
+      <w:r>
+        <w:t>)</w:t>
       </w:r>
     </w:p>
     <w:p>
@@ -434,8 +648,13 @@
         </w:numPr>
         <w:jc w:val="both"/>
       </w:pPr>
-      <w:r>
-        <w:t>Id_alquiler es clave primaria.</w:t>
+      <w:proofErr w:type="spellStart"/>
+      <w:r>
+        <w:t>Id_alquiler</w:t>
+      </w:r>
+      <w:proofErr w:type="spellEnd"/>
+      <w:r>
+        <w:t xml:space="preserve"> es clave primaria.</w:t>
       </w:r>
     </w:p>
     <w:p>
@@ -473,8 +692,13 @@
         </w:numPr>
         <w:jc w:val="both"/>
       </w:pPr>
-      <w:r>
-        <w:t>Dni es clave foránea de CLIENTE</w:t>
+      <w:proofErr w:type="spellStart"/>
+      <w:r>
+        <w:t>Dni</w:t>
+      </w:r>
+      <w:proofErr w:type="spellEnd"/>
+      <w:r>
+        <w:t xml:space="preserve"> es clave foránea de CLIENTE</w:t>
       </w:r>
     </w:p>
     <w:p>
@@ -486,148 +710,57 @@
         </w:numPr>
         <w:jc w:val="both"/>
       </w:pPr>
-      <w:r>
-        <w:t>Id_inst es clave foránea de INSTALACION</w:t>
-      </w:r>
-    </w:p>
-    <w:p>
-      <w:pPr>
-        <w:jc w:val="both"/>
-      </w:pPr>
-      <w:r>
-        <w:t>CLIENTE_TORNEO(</w:t>
-      </w:r>
+      <w:proofErr w:type="spellStart"/>
+      <w:r>
+        <w:t>Id_inst</w:t>
+      </w:r>
+      <w:proofErr w:type="spellEnd"/>
+      <w:r>
+        <w:t xml:space="preserve"> es clave foránea de INSTALACION</w:t>
+      </w:r>
+    </w:p>
+    <w:p>
+      <w:pPr>
+        <w:jc w:val="both"/>
+      </w:pPr>
+      <w:r>
+        <w:t>CLIENTE_</w:t>
+      </w:r>
+      <w:proofErr w:type="gramStart"/>
+      <w:r>
+        <w:t>TORNEO(</w:t>
+      </w:r>
+      <w:proofErr w:type="spellStart"/>
+      <w:proofErr w:type="gramEnd"/>
       <w:r>
         <w:rPr>
           <w:u w:val="single"/>
         </w:rPr>
-        <w:t>dni, id_torneo</w:t>
-      </w:r>
-      <w:r>
-        <w:t>, posicion)</w:t>
-      </w:r>
-    </w:p>
-    <w:p>
-      <w:pPr>
-        <w:pStyle w:val="Prrafodelista"/>
-        <w:numPr>
-          <w:ilvl w:val="0"/>
-          <w:numId w:val="9"/>
-        </w:numPr>
-        <w:jc w:val="both"/>
-      </w:pPr>
-      <w:r>
-        <w:t>Dni es clave foránea de CLIENTE</w:t>
-      </w:r>
-    </w:p>
-    <w:p>
-      <w:pPr>
-        <w:pStyle w:val="Prrafodelista"/>
-        <w:numPr>
-          <w:ilvl w:val="0"/>
-          <w:numId w:val="9"/>
-        </w:numPr>
-        <w:jc w:val="both"/>
-      </w:pPr>
-      <w:r>
-        <w:t>Id_torneo es clave foránea de TORNEO</w:t>
-      </w:r>
-    </w:p>
-    <w:p>
-      <w:pPr>
-        <w:pStyle w:val="Prrafodelista"/>
-        <w:numPr>
-          <w:ilvl w:val="0"/>
-          <w:numId w:val="9"/>
-        </w:numPr>
-        <w:jc w:val="both"/>
-      </w:pPr>
-      <w:r>
-        <w:t>Posicion es obligatorio</w:t>
-      </w:r>
-    </w:p>
-    <w:p>
-      <w:pPr>
-        <w:pStyle w:val="Prrafodelista"/>
-        <w:numPr>
-          <w:ilvl w:val="0"/>
-          <w:numId w:val="9"/>
-        </w:numPr>
-        <w:jc w:val="both"/>
-      </w:pPr>
-      <w:r>
-        <w:t>Dni y id_torneo forman la clave primaria</w:t>
-      </w:r>
-    </w:p>
-    <w:p>
-      <w:pPr>
-        <w:jc w:val="both"/>
-      </w:pPr>
-      <w:r>
-        <w:t>CLIENTE_CLASE(</w:t>
-      </w:r>
+        <w:t>dni</w:t>
+      </w:r>
+      <w:proofErr w:type="spellEnd"/>
       <w:r>
         <w:rPr>
           <w:u w:val="single"/>
         </w:rPr>
-        <w:t>dni, id_clase</w:t>
-      </w:r>
-      <w:r>
-        <w:t>)</w:t>
-      </w:r>
-    </w:p>
-    <w:p>
-      <w:pPr>
-        <w:pStyle w:val="Prrafodelista"/>
-        <w:numPr>
-          <w:ilvl w:val="0"/>
-          <w:numId w:val="10"/>
-        </w:numPr>
-        <w:jc w:val="both"/>
-      </w:pPr>
-      <w:r>
-        <w:t>Dni y id_clase forman la clave primaria</w:t>
-      </w:r>
-    </w:p>
-    <w:p>
-      <w:pPr>
-        <w:pStyle w:val="Prrafodelista"/>
-        <w:numPr>
-          <w:ilvl w:val="0"/>
-          <w:numId w:val="10"/>
-        </w:numPr>
-        <w:jc w:val="both"/>
-      </w:pPr>
-      <w:r>
-        <w:t>Dni es clave foránea de CLIENTE</w:t>
-      </w:r>
-    </w:p>
-    <w:p>
-      <w:pPr>
-        <w:pStyle w:val="Prrafodelista"/>
-        <w:numPr>
-          <w:ilvl w:val="0"/>
-          <w:numId w:val="10"/>
-        </w:numPr>
-        <w:jc w:val="both"/>
-      </w:pPr>
-      <w:r>
-        <w:t>Id_clase es clave foránea de CLASE</w:t>
-      </w:r>
-    </w:p>
-    <w:p>
-      <w:pPr>
-        <w:jc w:val="both"/>
-      </w:pPr>
-      <w:r>
-        <w:t>INSTALACION_DEPORTE(</w:t>
-      </w:r>
+        <w:t xml:space="preserve">, </w:t>
+      </w:r>
+      <w:proofErr w:type="spellStart"/>
       <w:r>
         <w:rPr>
           <w:u w:val="single"/>
         </w:rPr>
-        <w:t>id_deporte, id_inst</w:t>
-      </w:r>
+        <w:t>id_torneo</w:t>
+      </w:r>
+      <w:proofErr w:type="spellEnd"/>
+      <w:r>
+        <w:t xml:space="preserve">, </w:t>
+      </w:r>
+      <w:proofErr w:type="spellStart"/>
+      <w:r>
+        <w:t>posicion</w:t>
+      </w:r>
+      <w:proofErr w:type="spellEnd"/>
       <w:r>
         <w:t>)</w:t>
       </w:r>
@@ -637,12 +770,243 @@
         <w:pStyle w:val="Prrafodelista"/>
         <w:numPr>
           <w:ilvl w:val="0"/>
+          <w:numId w:val="9"/>
+        </w:numPr>
+        <w:jc w:val="both"/>
+      </w:pPr>
+      <w:proofErr w:type="spellStart"/>
+      <w:r>
+        <w:t>Dni</w:t>
+      </w:r>
+      <w:proofErr w:type="spellEnd"/>
+      <w:r>
+        <w:t xml:space="preserve"> es clave foránea de CLIENTE</w:t>
+      </w:r>
+    </w:p>
+    <w:p>
+      <w:pPr>
+        <w:pStyle w:val="Prrafodelista"/>
+        <w:numPr>
+          <w:ilvl w:val="0"/>
+          <w:numId w:val="9"/>
+        </w:numPr>
+        <w:jc w:val="both"/>
+      </w:pPr>
+      <w:proofErr w:type="spellStart"/>
+      <w:r>
+        <w:t>Id_torneo</w:t>
+      </w:r>
+      <w:proofErr w:type="spellEnd"/>
+      <w:r>
+        <w:t xml:space="preserve"> es clave foránea de TORNEO</w:t>
+      </w:r>
+    </w:p>
+    <w:p>
+      <w:pPr>
+        <w:pStyle w:val="Prrafodelista"/>
+        <w:numPr>
+          <w:ilvl w:val="0"/>
+          <w:numId w:val="9"/>
+        </w:numPr>
+        <w:jc w:val="both"/>
+      </w:pPr>
+      <w:proofErr w:type="spellStart"/>
+      <w:r>
+        <w:t>Posicion</w:t>
+      </w:r>
+      <w:proofErr w:type="spellEnd"/>
+      <w:r>
+        <w:t xml:space="preserve"> es obligatorio</w:t>
+      </w:r>
+    </w:p>
+    <w:p>
+      <w:pPr>
+        <w:pStyle w:val="Prrafodelista"/>
+        <w:numPr>
+          <w:ilvl w:val="0"/>
+          <w:numId w:val="9"/>
+        </w:numPr>
+        <w:jc w:val="both"/>
+      </w:pPr>
+      <w:proofErr w:type="spellStart"/>
+      <w:r>
+        <w:t>Dni</w:t>
+      </w:r>
+      <w:proofErr w:type="spellEnd"/>
+      <w:r>
+        <w:t xml:space="preserve"> y </w:t>
+      </w:r>
+      <w:proofErr w:type="spellStart"/>
+      <w:r>
+        <w:t>id_torneo</w:t>
+      </w:r>
+      <w:proofErr w:type="spellEnd"/>
+      <w:r>
+        <w:t xml:space="preserve"> forman la clave primaria</w:t>
+      </w:r>
+    </w:p>
+    <w:p>
+      <w:pPr>
+        <w:jc w:val="both"/>
+      </w:pPr>
+      <w:r>
+        <w:t>CLIENTE_</w:t>
+      </w:r>
+      <w:proofErr w:type="gramStart"/>
+      <w:r>
+        <w:t>CLASE(</w:t>
+      </w:r>
+      <w:proofErr w:type="spellStart"/>
+      <w:proofErr w:type="gramEnd"/>
+      <w:r>
+        <w:rPr>
+          <w:u w:val="single"/>
+        </w:rPr>
+        <w:t>dni</w:t>
+      </w:r>
+      <w:proofErr w:type="spellEnd"/>
+      <w:r>
+        <w:rPr>
+          <w:u w:val="single"/>
+        </w:rPr>
+        <w:t xml:space="preserve">, </w:t>
+      </w:r>
+      <w:proofErr w:type="spellStart"/>
+      <w:r>
+        <w:rPr>
+          <w:u w:val="single"/>
+        </w:rPr>
+        <w:t>id_clase</w:t>
+      </w:r>
+      <w:proofErr w:type="spellEnd"/>
+      <w:r>
+        <w:t>)</w:t>
+      </w:r>
+    </w:p>
+    <w:p>
+      <w:pPr>
+        <w:pStyle w:val="Prrafodelista"/>
+        <w:numPr>
+          <w:ilvl w:val="0"/>
+          <w:numId w:val="10"/>
+        </w:numPr>
+        <w:jc w:val="both"/>
+      </w:pPr>
+      <w:proofErr w:type="spellStart"/>
+      <w:r>
+        <w:t>Dni</w:t>
+      </w:r>
+      <w:proofErr w:type="spellEnd"/>
+      <w:r>
+        <w:t xml:space="preserve"> y </w:t>
+      </w:r>
+      <w:proofErr w:type="spellStart"/>
+      <w:r>
+        <w:t>id_clase</w:t>
+      </w:r>
+      <w:proofErr w:type="spellEnd"/>
+      <w:r>
+        <w:t xml:space="preserve"> forman la clave primaria</w:t>
+      </w:r>
+    </w:p>
+    <w:p>
+      <w:pPr>
+        <w:pStyle w:val="Prrafodelista"/>
+        <w:numPr>
+          <w:ilvl w:val="0"/>
+          <w:numId w:val="10"/>
+        </w:numPr>
+        <w:jc w:val="both"/>
+      </w:pPr>
+      <w:proofErr w:type="spellStart"/>
+      <w:r>
+        <w:t>Dni</w:t>
+      </w:r>
+      <w:proofErr w:type="spellEnd"/>
+      <w:r>
+        <w:t xml:space="preserve"> es clave foránea de CLIENTE</w:t>
+      </w:r>
+    </w:p>
+    <w:p>
+      <w:pPr>
+        <w:pStyle w:val="Prrafodelista"/>
+        <w:numPr>
+          <w:ilvl w:val="0"/>
+          <w:numId w:val="10"/>
+        </w:numPr>
+        <w:jc w:val="both"/>
+      </w:pPr>
+      <w:proofErr w:type="spellStart"/>
+      <w:r>
+        <w:t>Id_clase</w:t>
+      </w:r>
+      <w:proofErr w:type="spellEnd"/>
+      <w:r>
+        <w:t xml:space="preserve"> es clave foránea de CLASE</w:t>
+      </w:r>
+    </w:p>
+    <w:p>
+      <w:pPr>
+        <w:jc w:val="both"/>
+      </w:pPr>
+      <w:r>
+        <w:t>INSTALACION_</w:t>
+      </w:r>
+      <w:proofErr w:type="gramStart"/>
+      <w:r>
+        <w:t>DEPORTE(</w:t>
+      </w:r>
+      <w:proofErr w:type="spellStart"/>
+      <w:proofErr w:type="gramEnd"/>
+      <w:r>
+        <w:rPr>
+          <w:u w:val="single"/>
+        </w:rPr>
+        <w:t>id_deporte</w:t>
+      </w:r>
+      <w:proofErr w:type="spellEnd"/>
+      <w:r>
+        <w:rPr>
+          <w:u w:val="single"/>
+        </w:rPr>
+        <w:t xml:space="preserve">, </w:t>
+      </w:r>
+      <w:proofErr w:type="spellStart"/>
+      <w:r>
+        <w:rPr>
+          <w:u w:val="single"/>
+        </w:rPr>
+        <w:t>id_inst</w:t>
+      </w:r>
+      <w:proofErr w:type="spellEnd"/>
+      <w:r>
+        <w:t>)</w:t>
+      </w:r>
+    </w:p>
+    <w:p>
+      <w:pPr>
+        <w:pStyle w:val="Prrafodelista"/>
+        <w:numPr>
+          <w:ilvl w:val="0"/>
           <w:numId w:val="11"/>
         </w:numPr>
         <w:jc w:val="both"/>
       </w:pPr>
-      <w:r>
-        <w:t>Id_deporte y id_inst forman la clave primaria</w:t>
+      <w:proofErr w:type="spellStart"/>
+      <w:r>
+        <w:t>Id_deporte</w:t>
+      </w:r>
+      <w:proofErr w:type="spellEnd"/>
+      <w:r>
+        <w:t xml:space="preserve"> y </w:t>
+      </w:r>
+      <w:proofErr w:type="spellStart"/>
+      <w:r>
+        <w:t>id_inst</w:t>
+      </w:r>
+      <w:proofErr w:type="spellEnd"/>
+      <w:r>
+        <w:t xml:space="preserve"> forman la clave primaria</w:t>
       </w:r>
     </w:p>
     <w:p>
@@ -654,8 +1018,13 @@
         </w:numPr>
         <w:jc w:val="both"/>
       </w:pPr>
-      <w:r>
-        <w:t>Id_deporte es clave foránea de DEPORTE</w:t>
+      <w:proofErr w:type="spellStart"/>
+      <w:r>
+        <w:t>Id_deporte</w:t>
+      </w:r>
+      <w:proofErr w:type="spellEnd"/>
+      <w:r>
+        <w:t xml:space="preserve"> es clave foránea de DEPORTE</w:t>
       </w:r>
     </w:p>
     <w:p>
@@ -667,8 +1036,13 @@
         </w:numPr>
         <w:jc w:val="both"/>
       </w:pPr>
-      <w:r>
-        <w:t>Id_inst es clave foránea de INSTALACION</w:t>
+      <w:proofErr w:type="spellStart"/>
+      <w:r>
+        <w:t>Id_inst</w:t>
+      </w:r>
+      <w:proofErr w:type="spellEnd"/>
+      <w:r>
+        <w:t xml:space="preserve"> es clave foránea de INSTALACION</w:t>
       </w:r>
     </w:p>
     <w:sectPr>
@@ -682,7 +1056,7 @@
 </file>
 
 <file path=word/numbering.xml><?xml version="1.0" encoding="utf-8"?>
-<w:numbering xmlns:wpc="http://schemas.microsoft.com/office/word/2010/wordprocessingCanvas" xmlns:cx="http://schemas.microsoft.com/office/drawing/2014/chartex" xmlns:cx1="http://schemas.microsoft.com/office/drawing/2015/9/8/chartex" xmlns:cx2="http://schemas.microsoft.com/office/drawing/2015/10/21/chartex" xmlns:cx3="http://schemas.microsoft.com/office/drawing/2016/5/9/chartex" xmlns:cx4="http://schemas.microsoft.com/office/drawing/2016/5/10/chartex" xmlns:cx5="http://schemas.microsoft.com/office/drawing/2016/5/11/chartex" xmlns:cx6="http://schemas.microsoft.com/office/drawing/2016/5/12/chartex" xmlns:cx7="http://schemas.microsoft.com/office/drawing/2016/5/13/chartex" xmlns:cx8="http://schemas.microsoft.com/office/drawing/2016/5/14/chartex" xmlns:mc="http://schemas.openxmlformats.org/markup-compatibility/2006" xmlns:aink="http://schemas.microsoft.com/office/drawing/2016/ink" xmlns:am3d="http://schemas.microsoft.com/office/drawing/2017/model3d" xmlns:o="urn:schemas-microsoft-com:office:office" xmlns:oel="http://schemas.microsoft.com/office/2019/extlst" xmlns:r="http://schemas.openxmlformats.org/officeDocument/2006/relationships" xmlns:m="http://schemas.openxmlformats.org/officeDocument/2006/math" xmlns:v="urn:schemas-microsoft-com:vml" xmlns:wp14="http://schemas.microsoft.com/office/word/2010/wordprocessingDrawing" xmlns:wp="http://schemas.openxmlformats.org/drawingml/2006/wordprocessingDrawing" xmlns:w10="urn:schemas-microsoft-com:office:word" xmlns:w="http://schemas.openxmlformats.org/wordprocessingml/2006/main" xmlns:w14="http://schemas.microsoft.com/office/word/2010/wordml" xmlns:w15="http://schemas.microsoft.com/office/word/2012/wordml" xmlns:w16cex="http://schemas.microsoft.com/office/word/2018/wordml/cex" xmlns:w16cid="http://schemas.microsoft.com/office/word/2016/wordml/cid" xmlns:w16="http://schemas.microsoft.com/office/word/2018/wordml" xmlns:w16sdtdh="http://schemas.microsoft.com/office/word/2020/wordml/sdtdatahash" xmlns:w16se="http://schemas.microsoft.com/office/word/2015/wordml/symex" xmlns:wpg="http://schemas.microsoft.com/office/word/2010/wordprocessingGroup" xmlns:wpi="http://schemas.microsoft.com/office/word/2010/wordprocessingInk" xmlns:wne="http://schemas.microsoft.com/office/word/2006/wordml" xmlns:wps="http://schemas.microsoft.com/office/word/2010/wordprocessingShape" mc:Ignorable="w14 w15 w16se w16cid w16 w16cex w16sdtdh wp14">
+<w:numbering xmlns:wpc="http://schemas.microsoft.com/office/word/2010/wordprocessingCanvas" xmlns:cx="http://schemas.microsoft.com/office/drawing/2014/chartex" xmlns:cx1="http://schemas.microsoft.com/office/drawing/2015/9/8/chartex" xmlns:cx2="http://schemas.microsoft.com/office/drawing/2015/10/21/chartex" xmlns:cx3="http://schemas.microsoft.com/office/drawing/2016/5/9/chartex" xmlns:cx4="http://schemas.microsoft.com/office/drawing/2016/5/10/chartex" xmlns:cx5="http://schemas.microsoft.com/office/drawing/2016/5/11/chartex" xmlns:cx6="http://schemas.microsoft.com/office/drawing/2016/5/12/chartex" xmlns:cx7="http://schemas.microsoft.com/office/drawing/2016/5/13/chartex" xmlns:cx8="http://schemas.microsoft.com/office/drawing/2016/5/14/chartex" xmlns:mc="http://schemas.openxmlformats.org/markup-compatibility/2006" xmlns:aink="http://schemas.microsoft.com/office/drawing/2016/ink" xmlns:am3d="http://schemas.microsoft.com/office/drawing/2017/model3d" xmlns:o="urn:schemas-microsoft-com:office:office" xmlns:oel="http://schemas.microsoft.com/office/2019/extlst" xmlns:r="http://schemas.openxmlformats.org/officeDocument/2006/relationships" xmlns:m="http://schemas.openxmlformats.org/officeDocument/2006/math" xmlns:v="urn:schemas-microsoft-com:vml" xmlns:wp14="http://schemas.microsoft.com/office/word/2010/wordprocessingDrawing" xmlns:wp="http://schemas.openxmlformats.org/drawingml/2006/wordprocessingDrawing" xmlns:w10="urn:schemas-microsoft-com:office:word" xmlns:w="http://schemas.openxmlformats.org/wordprocessingml/2006/main" xmlns:w14="http://schemas.microsoft.com/office/word/2010/wordml" xmlns:w15="http://schemas.microsoft.com/office/word/2012/wordml" xmlns:w16cex="http://schemas.microsoft.com/office/word/2018/wordml/cex" xmlns:w16cid="http://schemas.microsoft.com/office/word/2016/wordml/cid" xmlns:w16="http://schemas.microsoft.com/office/word/2018/wordml" xmlns:w16du="http://schemas.microsoft.com/office/word/2023/wordml/word16du" xmlns:w16sdtdh="http://schemas.microsoft.com/office/word/2020/wordml/sdtdatahash" xmlns:w16se="http://schemas.microsoft.com/office/word/2015/wordml/symex" xmlns:wpg="http://schemas.microsoft.com/office/word/2010/wordprocessingGroup" xmlns:wpi="http://schemas.microsoft.com/office/word/2010/wordprocessingInk" xmlns:wne="http://schemas.microsoft.com/office/word/2006/wordml" xmlns:wps="http://schemas.microsoft.com/office/word/2010/wordprocessingShape" mc:Ignorable="w14 w15 w16se w16cid w16 w16cex w16sdtdh wp14">
   <w:abstractNum w:abstractNumId="0" w15:restartNumberingAfterBreak="0">
     <w:nsid w:val="00380D02"/>
     <w:multiLevelType w:val="hybridMultilevel"/>

</xml_diff>